<commit_message>
Made some changes to my Mario Clone game
</commit_message>
<xml_diff>
--- a/Coding Final Project Outline and stuff.docx
+++ b/Coding Final Project Outline and stuff.docx
@@ -1,6 +1,6 @@
 
 <file path=word/document.xml><?xml version="1.0" encoding="utf-8"?>
-<w:document xmlns:wpc="http://schemas.microsoft.com/office/word/2010/wordprocessingCanvas" xmlns:cx="http://schemas.microsoft.com/office/drawing/2014/chartex" xmlns:cx1="http://schemas.microsoft.com/office/drawing/2015/9/8/chartex" xmlns:cx2="http://schemas.microsoft.com/office/drawing/2015/10/21/chartex" xmlns:cx3="http://schemas.microsoft.com/office/drawing/2016/5/9/chartex" xmlns:cx4="http://schemas.microsoft.com/office/drawing/2016/5/10/chartex" xmlns:cx5="http://schemas.microsoft.com/office/drawing/2016/5/11/chartex" xmlns:cx6="http://schemas.microsoft.com/office/drawing/2016/5/12/chartex" xmlns:cx7="http://schemas.microsoft.com/office/drawing/2016/5/13/chartex" xmlns:cx8="http://schemas.microsoft.com/office/drawing/2016/5/14/chartex" xmlns:mc="http://schemas.openxmlformats.org/markup-compatibility/2006" xmlns:aink="http://schemas.microsoft.com/office/drawing/2016/ink" xmlns:am3d="http://schemas.microsoft.com/office/drawing/2017/model3d" xmlns:o="urn:schemas-microsoft-com:office:office" xmlns:r="http://schemas.openxmlformats.org/officeDocument/2006/relationships" xmlns:m="http://schemas.openxmlformats.org/officeDocument/2006/math" xmlns:v="urn:schemas-microsoft-com:vml" xmlns:wp14="http://schemas.microsoft.com/office/word/2010/wordprocessingDrawing" xmlns:wp="http://schemas.openxmlformats.org/drawingml/2006/wordprocessingDrawing" xmlns:w10="urn:schemas-microsoft-com:office:word" xmlns:w="http://schemas.openxmlformats.org/wordprocessingml/2006/main" xmlns:w14="http://schemas.microsoft.com/office/word/2010/wordml" xmlns:w15="http://schemas.microsoft.com/office/word/2012/wordml" xmlns:w16cid="http://schemas.microsoft.com/office/word/2016/wordml/cid" xmlns:w16se="http://schemas.microsoft.com/office/word/2015/wordml/symex" xmlns:wpg="http://schemas.microsoft.com/office/word/2010/wordprocessingGroup" xmlns:wpi="http://schemas.microsoft.com/office/word/2010/wordprocessingInk" xmlns:wne="http://schemas.microsoft.com/office/word/2006/wordml" xmlns:wps="http://schemas.microsoft.com/office/word/2010/wordprocessingShape" mc:Ignorable="w14 w15 w16se w16cid wp14">
+<w:document xmlns:wpc="http://schemas.microsoft.com/office/word/2010/wordprocessingCanvas" xmlns:cx="http://schemas.microsoft.com/office/drawing/2014/chartex" xmlns:cx1="http://schemas.microsoft.com/office/drawing/2015/9/8/chartex" xmlns:mc="http://schemas.openxmlformats.org/markup-compatibility/2006" xmlns:o="urn:schemas-microsoft-com:office:office" xmlns:r="http://schemas.openxmlformats.org/officeDocument/2006/relationships" xmlns:m="http://schemas.openxmlformats.org/officeDocument/2006/math" xmlns:v="urn:schemas-microsoft-com:vml" xmlns:wp14="http://schemas.microsoft.com/office/word/2010/wordprocessingDrawing" xmlns:wp="http://schemas.openxmlformats.org/drawingml/2006/wordprocessingDrawing" xmlns:w10="urn:schemas-microsoft-com:office:word" xmlns:w="http://schemas.openxmlformats.org/wordprocessingml/2006/main" xmlns:w14="http://schemas.microsoft.com/office/word/2010/wordml" xmlns:w15="http://schemas.microsoft.com/office/word/2012/wordml" xmlns:w16se="http://schemas.microsoft.com/office/word/2015/wordml/symex" xmlns:wpg="http://schemas.microsoft.com/office/word/2010/wordprocessingGroup" xmlns:wpi="http://schemas.microsoft.com/office/word/2010/wordprocessingInk" xmlns:wne="http://schemas.microsoft.com/office/word/2006/wordml" xmlns:wps="http://schemas.microsoft.com/office/word/2010/wordprocessingShape" mc:Ignorable="w14 w15 w16se wp14">
   <w:body>
     <w:p>
       <w:pPr>
@@ -56,6 +56,28 @@
           <w:sz w:val="24"/>
         </w:rPr>
         <w:t>– Incomplete/Partly done</w:t>
+      </w:r>
+    </w:p>
+    <w:p>
+      <w:pPr>
+        <w:rPr>
+          <w:sz w:val="24"/>
+        </w:rPr>
+      </w:pPr>
+      <w:proofErr w:type="spellStart"/>
+      <w:r>
+        <w:rPr>
+          <w:sz w:val="24"/>
+          <w:highlight w:val="red"/>
+        </w:rPr>
+        <w:t>Aaaa</w:t>
+      </w:r>
+      <w:proofErr w:type="spellEnd"/>
+      <w:r>
+        <w:rPr>
+          <w:sz w:val="24"/>
+        </w:rPr>
+        <w:t xml:space="preserve"> – Most likely won’t be doing this</w:t>
       </w:r>
     </w:p>
     <w:p>
@@ -367,23 +389,50 @@
         <w:t>Add enemies</w:t>
       </w:r>
       <w:r>
-        <w:t xml:space="preserve"> (add several different enemies, such as ones that give you speed if they touch you or touch other enemies</w:t>
-      </w:r>
-      <w:r>
+        <w:t xml:space="preserve"> (add several different enemies, </w:t>
+      </w:r>
+      <w:r>
+        <w:rPr>
+          <w:highlight w:val="green"/>
+        </w:rPr>
+        <w:t>such as ones that give you speed if they touch you or touch other enemie</w:t>
+      </w:r>
+      <w:r>
+        <w:rPr>
+          <w:highlight w:val="green"/>
+        </w:rPr>
+        <w:t>s</w:t>
+      </w:r>
+      <w:r>
+        <w:rPr>
+          <w:highlight w:val="green"/>
+        </w:rPr>
         <w:t xml:space="preserve"> (when they touch </w:t>
       </w:r>
       <w:r>
+        <w:rPr>
+          <w:highlight w:val="green"/>
+        </w:rPr>
         <w:t>you,</w:t>
       </w:r>
       <w:r>
+        <w:rPr>
+          <w:highlight w:val="green"/>
+        </w:rPr>
         <w:t xml:space="preserve"> they say the </w:t>
       </w:r>
       <w:proofErr w:type="spellStart"/>
       <w:r>
+        <w:rPr>
+          <w:highlight w:val="green"/>
+        </w:rPr>
         <w:t>Sanic</w:t>
       </w:r>
       <w:proofErr w:type="spellEnd"/>
       <w:r>
+        <w:rPr>
+          <w:highlight w:val="green"/>
+        </w:rPr>
         <w:t xml:space="preserve"> “You’re too slow!” meme)</w:t>
       </w:r>
       <w:r>
@@ -399,18 +448,27 @@
         </w:numPr>
       </w:pPr>
       <w:r>
-        <w:t>Give them a view distance and make it so they spawn at certain points in the game, instead of them spawning at the start of the game</w:t>
-      </w:r>
-    </w:p>
-    <w:p>
-      <w:pPr>
-        <w:pStyle w:val="ListParagraph"/>
-        <w:numPr>
-          <w:ilvl w:val="0"/>
-          <w:numId w:val="1"/>
-        </w:numPr>
-      </w:pPr>
-      <w:r>
+        <w:rPr>
+          <w:highlight w:val="red"/>
+        </w:rPr>
+        <w:t>Give them a view distance</w:t>
+      </w:r>
+      <w:r>
+        <w:t xml:space="preserve"> and make it so they spawn at certain points in the game, instead of them spawning at the start of the game</w:t>
+      </w:r>
+    </w:p>
+    <w:p>
+      <w:pPr>
+        <w:pStyle w:val="ListParagraph"/>
+        <w:numPr>
+          <w:ilvl w:val="0"/>
+          <w:numId w:val="1"/>
+        </w:numPr>
+      </w:pPr>
+      <w:r>
+        <w:rPr>
+          <w:highlight w:val="magenta"/>
+        </w:rPr>
         <w:t>Make character go through several sprites, depending on what they are doing (when jumping, do sprite with wings up, etc.)</w:t>
       </w:r>
     </w:p>
@@ -427,153 +485,6 @@
           <w:highlight w:val="green"/>
         </w:rPr>
         <w:t>Jumping</w:t>
-      </w:r>
-    </w:p>
-    <w:p>
-      <w:pPr>
-        <w:pStyle w:val="ListParagraph"/>
-        <w:numPr>
-          <w:ilvl w:val="1"/>
-          <w:numId w:val="1"/>
-        </w:numPr>
-      </w:pPr>
-      <w:r>
-        <w:rPr>
-          <w:highlight w:val="green"/>
-        </w:rPr>
-        <w:t>Falling</w:t>
-      </w:r>
-    </w:p>
-    <w:p>
-      <w:pPr>
-        <w:pStyle w:val="ListParagraph"/>
-        <w:numPr>
-          <w:ilvl w:val="1"/>
-          <w:numId w:val="1"/>
-        </w:numPr>
-      </w:pPr>
-      <w:r>
-        <w:t>Dying</w:t>
-      </w:r>
-    </w:p>
-    <w:p>
-      <w:pPr>
-        <w:pStyle w:val="ListParagraph"/>
-        <w:numPr>
-          <w:ilvl w:val="1"/>
-          <w:numId w:val="1"/>
-        </w:numPr>
-      </w:pPr>
-      <w:r>
-        <w:t>Shooting (make character’s mouth open up when you shoot)</w:t>
-      </w:r>
-    </w:p>
-    <w:p>
-      <w:pPr>
-        <w:pStyle w:val="ListParagraph"/>
-        <w:numPr>
-          <w:ilvl w:val="0"/>
-          <w:numId w:val="1"/>
-        </w:numPr>
-      </w:pPr>
-      <w:r>
-        <w:rPr>
-          <w:highlight w:val="green"/>
-        </w:rPr>
-        <w:t>Make the death sound less annoying (maybe</w:t>
-      </w:r>
-      <w:r>
-        <w:rPr>
-          <w:highlight w:val="green"/>
-        </w:rPr>
-        <w:t>…</w:t>
-      </w:r>
-      <w:r>
-        <w:rPr>
-          <w:highlight w:val="green"/>
-        </w:rPr>
-        <w:t xml:space="preserve"> we’ll see about this one)</w:t>
-      </w:r>
-    </w:p>
-    <w:p>
-      <w:pPr>
-        <w:pStyle w:val="ListParagraph"/>
-        <w:numPr>
-          <w:ilvl w:val="0"/>
-          <w:numId w:val="1"/>
-        </w:numPr>
-      </w:pPr>
-      <w:r>
-        <w:t>Make a trail appear behind the character as it moves</w:t>
-      </w:r>
-    </w:p>
-    <w:p>
-      <w:pPr>
-        <w:pStyle w:val="ListParagraph"/>
-        <w:numPr>
-          <w:ilvl w:val="0"/>
-          <w:numId w:val="1"/>
-        </w:numPr>
-      </w:pPr>
-      <w:r>
-        <w:t>Add powerups (if you have time)</w:t>
-      </w:r>
-    </w:p>
-    <w:p>
-      <w:pPr>
-        <w:pStyle w:val="ListParagraph"/>
-        <w:numPr>
-          <w:ilvl w:val="1"/>
-          <w:numId w:val="1"/>
-        </w:numPr>
-      </w:pPr>
-      <w:r>
-        <w:t>Ability to shoot anywhere you point your mouse for a short time (when powerup picked up, add a top hat to the character)</w:t>
-      </w:r>
-    </w:p>
-    <w:p>
-      <w:pPr>
-        <w:pStyle w:val="ListParagraph"/>
-        <w:numPr>
-          <w:ilvl w:val="0"/>
-          <w:numId w:val="1"/>
-        </w:numPr>
-      </w:pPr>
-      <w:r>
-        <w:rPr>
-          <w:highlight w:val="magenta"/>
-        </w:rPr>
-        <w:t>Make a pause menu</w:t>
-      </w:r>
-    </w:p>
-    <w:p>
-      <w:pPr>
-        <w:pStyle w:val="ListParagraph"/>
-        <w:numPr>
-          <w:ilvl w:val="1"/>
-          <w:numId w:val="1"/>
-        </w:numPr>
-      </w:pPr>
-      <w:r>
-        <w:rPr>
-          <w:highlight w:val="green"/>
-        </w:rPr>
-        <w:t>Resume game</w:t>
-      </w:r>
-    </w:p>
-    <w:p>
-      <w:pPr>
-        <w:pStyle w:val="ListParagraph"/>
-        <w:numPr>
-          <w:ilvl w:val="1"/>
-          <w:numId w:val="1"/>
-        </w:numPr>
-      </w:pPr>
-      <w:r>
-        <w:rPr>
-          <w:highlight w:val="magenta"/>
-        </w:rPr>
-        <w:t>Settings</w:t>
       </w:r>
       <w:bookmarkStart w:id="0" w:name="_GoBack"/>
       <w:bookmarkEnd w:id="0"/>
@@ -582,6 +493,160 @@
       <w:pPr>
         <w:pStyle w:val="ListParagraph"/>
         <w:numPr>
+          <w:ilvl w:val="1"/>
+          <w:numId w:val="1"/>
+        </w:numPr>
+      </w:pPr>
+      <w:r>
+        <w:rPr>
+          <w:highlight w:val="green"/>
+        </w:rPr>
+        <w:t>Falling</w:t>
+      </w:r>
+    </w:p>
+    <w:p>
+      <w:pPr>
+        <w:pStyle w:val="ListParagraph"/>
+        <w:numPr>
+          <w:ilvl w:val="1"/>
+          <w:numId w:val="1"/>
+        </w:numPr>
+      </w:pPr>
+      <w:r>
+        <w:rPr>
+          <w:highlight w:val="red"/>
+        </w:rPr>
+        <w:t>Dying</w:t>
+      </w:r>
+    </w:p>
+    <w:p>
+      <w:pPr>
+        <w:pStyle w:val="ListParagraph"/>
+        <w:numPr>
+          <w:ilvl w:val="1"/>
+          <w:numId w:val="1"/>
+        </w:numPr>
+      </w:pPr>
+      <w:r>
+        <w:t>Shooting (make character’s mouth open up when you shoot)</w:t>
+      </w:r>
+    </w:p>
+    <w:p>
+      <w:pPr>
+        <w:pStyle w:val="ListParagraph"/>
+        <w:numPr>
+          <w:ilvl w:val="0"/>
+          <w:numId w:val="1"/>
+        </w:numPr>
+      </w:pPr>
+      <w:r>
+        <w:rPr>
+          <w:highlight w:val="green"/>
+        </w:rPr>
+        <w:t>Make the death sound less annoying (maybe</w:t>
+      </w:r>
+      <w:r>
+        <w:rPr>
+          <w:highlight w:val="green"/>
+        </w:rPr>
+        <w:t>…</w:t>
+      </w:r>
+      <w:r>
+        <w:rPr>
+          <w:highlight w:val="green"/>
+        </w:rPr>
+        <w:t xml:space="preserve"> we’ll see about this one)</w:t>
+      </w:r>
+    </w:p>
+    <w:p>
+      <w:pPr>
+        <w:pStyle w:val="ListParagraph"/>
+        <w:numPr>
+          <w:ilvl w:val="0"/>
+          <w:numId w:val="1"/>
+        </w:numPr>
+      </w:pPr>
+      <w:r>
+        <w:rPr>
+          <w:highlight w:val="green"/>
+        </w:rPr>
+        <w:t>Make a trail appear behind the character as it moves</w:t>
+      </w:r>
+    </w:p>
+    <w:p>
+      <w:pPr>
+        <w:pStyle w:val="ListParagraph"/>
+        <w:numPr>
+          <w:ilvl w:val="0"/>
+          <w:numId w:val="1"/>
+        </w:numPr>
+      </w:pPr>
+      <w:r>
+        <w:t>Add powerups (if you have time)</w:t>
+      </w:r>
+    </w:p>
+    <w:p>
+      <w:pPr>
+        <w:pStyle w:val="ListParagraph"/>
+        <w:numPr>
+          <w:ilvl w:val="1"/>
+          <w:numId w:val="1"/>
+        </w:numPr>
+      </w:pPr>
+      <w:r>
+        <w:t>Ability to shoot anywhere you point your mouse for a short time (when powerup picked up, add a top hat to the character)</w:t>
+      </w:r>
+    </w:p>
+    <w:p>
+      <w:pPr>
+        <w:pStyle w:val="ListParagraph"/>
+        <w:numPr>
+          <w:ilvl w:val="0"/>
+          <w:numId w:val="1"/>
+        </w:numPr>
+      </w:pPr>
+      <w:r>
+        <w:rPr>
+          <w:highlight w:val="green"/>
+        </w:rPr>
+        <w:t>Make a pause menu</w:t>
+      </w:r>
+    </w:p>
+    <w:p>
+      <w:pPr>
+        <w:pStyle w:val="ListParagraph"/>
+        <w:numPr>
+          <w:ilvl w:val="1"/>
+          <w:numId w:val="1"/>
+        </w:numPr>
+      </w:pPr>
+      <w:r>
+        <w:rPr>
+          <w:highlight w:val="green"/>
+        </w:rPr>
+        <w:lastRenderedPageBreak/>
+        <w:t>Resume game</w:t>
+      </w:r>
+    </w:p>
+    <w:p>
+      <w:pPr>
+        <w:pStyle w:val="ListParagraph"/>
+        <w:numPr>
+          <w:ilvl w:val="1"/>
+          <w:numId w:val="1"/>
+        </w:numPr>
+      </w:pPr>
+      <w:r>
+        <w:rPr>
+          <w:highlight w:val="green"/>
+        </w:rPr>
+        <w:t>Settings</w:t>
+      </w:r>
+    </w:p>
+    <w:p>
+      <w:pPr>
+        <w:pStyle w:val="ListParagraph"/>
+        <w:numPr>
           <w:ilvl w:val="2"/>
           <w:numId w:val="1"/>
         </w:numPr>
@@ -590,7 +655,6 @@
         <w:rPr>
           <w:highlight w:val="green"/>
         </w:rPr>
-        <w:lastRenderedPageBreak/>
         <w:t>SFX volume</w:t>
       </w:r>
     </w:p>
@@ -618,9 +682,15 @@
         </w:numPr>
       </w:pPr>
       <w:r>
+        <w:rPr>
+          <w:highlight w:val="red"/>
+        </w:rPr>
         <w:t>Change background music</w:t>
       </w:r>
       <w:r>
+        <w:rPr>
+          <w:highlight w:val="red"/>
+        </w:rPr>
         <w:t xml:space="preserve"> (provide list of songs to play)</w:t>
       </w:r>
     </w:p>
@@ -633,6 +703,9 @@
         </w:numPr>
       </w:pPr>
       <w:r>
+        <w:rPr>
+          <w:highlight w:val="red"/>
+        </w:rPr>
         <w:t>(if more settings needed add them here)</w:t>
       </w:r>
     </w:p>
@@ -645,6 +718,9 @@
         </w:numPr>
       </w:pPr>
       <w:r>
+        <w:rPr>
+          <w:highlight w:val="green"/>
+        </w:rPr>
         <w:t>Restart level</w:t>
       </w:r>
     </w:p>
@@ -657,6 +733,9 @@
         </w:numPr>
       </w:pPr>
       <w:r>
+        <w:rPr>
+          <w:highlight w:val="red"/>
+        </w:rPr>
         <w:t>Credits (sure why not)</w:t>
       </w:r>
     </w:p>
@@ -669,6 +748,9 @@
         </w:numPr>
       </w:pPr>
       <w:r>
+        <w:rPr>
+          <w:highlight w:val="red"/>
+        </w:rPr>
         <w:t>(If more stuff needed add them here)</w:t>
       </w:r>
     </w:p>
@@ -834,9 +916,15 @@
         </w:numPr>
       </w:pPr>
       <w:r>
+        <w:rPr>
+          <w:highlight w:val="red"/>
+        </w:rPr>
         <w:t>Give enemies pathfinding abilities</w:t>
       </w:r>
       <w:r>
+        <w:rPr>
+          <w:highlight w:val="red"/>
+        </w:rPr>
         <w:t xml:space="preserve"> (MAYBE)</w:t>
       </w:r>
     </w:p>
@@ -884,7 +972,7 @@
 </file>
 
 <file path=word/numbering.xml><?xml version="1.0" encoding="utf-8"?>
-<w:numbering xmlns:wpc="http://schemas.microsoft.com/office/word/2010/wordprocessingCanvas" xmlns:cx="http://schemas.microsoft.com/office/drawing/2014/chartex" xmlns:cx1="http://schemas.microsoft.com/office/drawing/2015/9/8/chartex" xmlns:cx2="http://schemas.microsoft.com/office/drawing/2015/10/21/chartex" xmlns:cx3="http://schemas.microsoft.com/office/drawing/2016/5/9/chartex" xmlns:cx4="http://schemas.microsoft.com/office/drawing/2016/5/10/chartex" xmlns:cx5="http://schemas.microsoft.com/office/drawing/2016/5/11/chartex" xmlns:cx6="http://schemas.microsoft.com/office/drawing/2016/5/12/chartex" xmlns:cx7="http://schemas.microsoft.com/office/drawing/2016/5/13/chartex" xmlns:cx8="http://schemas.microsoft.com/office/drawing/2016/5/14/chartex" xmlns:mc="http://schemas.openxmlformats.org/markup-compatibility/2006" xmlns:aink="http://schemas.microsoft.com/office/drawing/2016/ink" xmlns:am3d="http://schemas.microsoft.com/office/drawing/2017/model3d" xmlns:o="urn:schemas-microsoft-com:office:office" xmlns:r="http://schemas.openxmlformats.org/officeDocument/2006/relationships" xmlns:m="http://schemas.openxmlformats.org/officeDocument/2006/math" xmlns:v="urn:schemas-microsoft-com:vml" xmlns:wp14="http://schemas.microsoft.com/office/word/2010/wordprocessingDrawing" xmlns:wp="http://schemas.openxmlformats.org/drawingml/2006/wordprocessingDrawing" xmlns:w10="urn:schemas-microsoft-com:office:word" xmlns:w="http://schemas.openxmlformats.org/wordprocessingml/2006/main" xmlns:w14="http://schemas.microsoft.com/office/word/2010/wordml" xmlns:w15="http://schemas.microsoft.com/office/word/2012/wordml" xmlns:w16cid="http://schemas.microsoft.com/office/word/2016/wordml/cid" xmlns:w16se="http://schemas.microsoft.com/office/word/2015/wordml/symex" xmlns:wpg="http://schemas.microsoft.com/office/word/2010/wordprocessingGroup" xmlns:wpi="http://schemas.microsoft.com/office/word/2010/wordprocessingInk" xmlns:wne="http://schemas.microsoft.com/office/word/2006/wordml" xmlns:wps="http://schemas.microsoft.com/office/word/2010/wordprocessingShape" mc:Ignorable="w14 w15 w16se w16cid wp14">
+<w:numbering xmlns:wpc="http://schemas.microsoft.com/office/word/2010/wordprocessingCanvas" xmlns:cx="http://schemas.microsoft.com/office/drawing/2014/chartex" xmlns:cx1="http://schemas.microsoft.com/office/drawing/2015/9/8/chartex" xmlns:mc="http://schemas.openxmlformats.org/markup-compatibility/2006" xmlns:o="urn:schemas-microsoft-com:office:office" xmlns:r="http://schemas.openxmlformats.org/officeDocument/2006/relationships" xmlns:m="http://schemas.openxmlformats.org/officeDocument/2006/math" xmlns:v="urn:schemas-microsoft-com:vml" xmlns:wp14="http://schemas.microsoft.com/office/word/2010/wordprocessingDrawing" xmlns:wp="http://schemas.openxmlformats.org/drawingml/2006/wordprocessingDrawing" xmlns:w10="urn:schemas-microsoft-com:office:word" xmlns:w="http://schemas.openxmlformats.org/wordprocessingml/2006/main" xmlns:w14="http://schemas.microsoft.com/office/word/2010/wordml" xmlns:w15="http://schemas.microsoft.com/office/word/2012/wordml" xmlns:w16se="http://schemas.microsoft.com/office/word/2015/wordml/symex" xmlns:wpg="http://schemas.microsoft.com/office/word/2010/wordprocessingGroup" xmlns:wpi="http://schemas.microsoft.com/office/word/2010/wordprocessingInk" xmlns:wne="http://schemas.microsoft.com/office/word/2006/wordml" xmlns:wps="http://schemas.microsoft.com/office/word/2010/wordprocessingShape" mc:Ignorable="w14 w15 w16se wp14">
   <w:abstractNum w:abstractNumId="0" w15:restartNumberingAfterBreak="0">
     <w:nsid w:val="1B8274F8"/>
     <w:multiLevelType w:val="hybridMultilevel"/>
@@ -1004,7 +1092,7 @@
 </file>
 
 <file path=word/styles.xml><?xml version="1.0" encoding="utf-8"?>
-<w:styles xmlns:mc="http://schemas.openxmlformats.org/markup-compatibility/2006" xmlns:r="http://schemas.openxmlformats.org/officeDocument/2006/relationships" xmlns:w="http://schemas.openxmlformats.org/wordprocessingml/2006/main" xmlns:w14="http://schemas.microsoft.com/office/word/2010/wordml" xmlns:w15="http://schemas.microsoft.com/office/word/2012/wordml" xmlns:w16cid="http://schemas.microsoft.com/office/word/2016/wordml/cid" xmlns:w16se="http://schemas.microsoft.com/office/word/2015/wordml/symex" mc:Ignorable="w14 w15 w16se w16cid">
+<w:styles xmlns:mc="http://schemas.openxmlformats.org/markup-compatibility/2006" xmlns:r="http://schemas.openxmlformats.org/officeDocument/2006/relationships" xmlns:w="http://schemas.openxmlformats.org/wordprocessingml/2006/main" xmlns:w14="http://schemas.microsoft.com/office/word/2010/wordml" xmlns:w15="http://schemas.microsoft.com/office/word/2012/wordml" xmlns:w16se="http://schemas.microsoft.com/office/word/2015/wordml/symex" mc:Ignorable="w14 w15 w16se">
   <w:docDefaults>
     <w:rPrDefault>
       <w:rPr>
@@ -1020,7 +1108,7 @@
       </w:pPr>
     </w:pPrDefault>
   </w:docDefaults>
-  <w:latentStyles w:defLockedState="0" w:defUIPriority="99" w:defSemiHidden="0" w:defUnhideWhenUsed="0" w:defQFormat="0" w:count="375">
+  <w:latentStyles w:defLockedState="0" w:defUIPriority="99" w:defSemiHidden="0" w:defUnhideWhenUsed="0" w:defQFormat="0" w:count="371">
     <w:lsdException w:name="Normal" w:uiPriority="0" w:qFormat="1"/>
     <w:lsdException w:name="heading 1" w:uiPriority="9" w:qFormat="1"/>
     <w:lsdException w:name="heading 2" w:semiHidden="1" w:uiPriority="9" w:unhideWhenUsed="1" w:qFormat="1"/>
@@ -1392,10 +1480,6 @@
     <w:lsdException w:name="List Table 5 Dark Accent 6" w:uiPriority="50"/>
     <w:lsdException w:name="List Table 6 Colorful Accent 6" w:uiPriority="51"/>
     <w:lsdException w:name="List Table 7 Colorful Accent 6" w:uiPriority="52"/>
-    <w:lsdException w:name="Mention" w:semiHidden="1" w:unhideWhenUsed="1"/>
-    <w:lsdException w:name="Smart Hyperlink" w:semiHidden="1" w:unhideWhenUsed="1"/>
-    <w:lsdException w:name="Hashtag" w:semiHidden="1" w:unhideWhenUsed="1"/>
-    <w:lsdException w:name="Unresolved Mention" w:semiHidden="1" w:unhideWhenUsed="1"/>
   </w:latentStyles>
   <w:style w:type="paragraph" w:default="1" w:styleId="Normal">
     <w:name w:val="Normal"/>

</xml_diff>